<commit_message>
Prepare for Nov 2020 errata
</commit_message>
<xml_diff>
--- a/v1-0-STANDARD/doc/FIX_TechStd_Style_MASTER.docx
+++ b/v1-0-STANDARD/doc/FIX_TechStd_Style_MASTER.docx
@@ -1722,10 +1722,7 @@
       <w:t>-20</w:t>
     </w:r>
     <w:r>
-      <w:t>1</w:t>
-    </w:r>
-    <w:r>
-      <w:t>8</w:t>
+      <w:t>20</w:t>
     </w:r>
     <w:r>
       <w:t>, FIX Protocol, Limited</w:t>
@@ -1819,10 +1816,7 @@
       <w:t>-20</w:t>
     </w:r>
     <w:r>
-      <w:t>1</w:t>
-    </w:r>
-    <w:r>
-      <w:t>8</w:t>
+      <w:t>20</w:t>
     </w:r>
     <w:r>
       <w:t>, FIX Protocol, Limited</w:t>
@@ -1914,16 +1908,13 @@
       <w:tab/>
     </w:r>
     <w:r>
-      <w:t>July</w:t>
+      <w:t>November</w:t>
     </w:r>
     <w:r>
       <w:t xml:space="preserve"> 20</w:t>
     </w:r>
     <w:r>
-      <w:t>1</w:t>
-    </w:r>
-    <w:r>
-      <w:t>8</w:t>
+      <w:t>20</w:t>
     </w:r>
   </w:p>
 </w:hdr>
@@ -2018,7 +2009,7 @@
         <v:path o:extrusionok="f" gradientshapeok="t" o:connecttype="rect"/>
         <o:lock v:ext="edit" aspectratio="t"/>
       </v:shapetype>
-      <v:shape id="_x0000_i1047" type="#_x0000_t75" style="width:7.35pt;height:7.35pt" o:bullet="t">
+      <v:shape id="_x0000_i1034" type="#_x0000_t75" style="width:7.5pt;height:7.5pt" o:bullet="t">
         <v:imagedata r:id="rId1" o:title="Green Ball"/>
       </v:shape>
     </w:pict>

</xml_diff>